<commit_message>
Updated week 1 with new 1.2 git and svn optional slides
</commit_message>
<xml_diff>
--- a/Week_1/Labs/1.1_Development_Process_Lab.docx
+++ b/Week_1/Labs/1.1_Development_Process_Lab.docx
@@ -4,7 +4,35 @@
   <w:body>
     <w:p>
       <w:pPr>
+        <w:pBdr/>
         <w:contextualSpacing w:val="0"/>
+        <w:jc w:val="center"/>
+        <w:rPr/>
+      </w:pPr>
+      <w:r>
+        <w:rPr>
+          <w:rtl w:val="0"/>
+        </w:rPr>
+        <w:t xml:space="preserve">1.1 Development Process Lab</w:t>
+      </w:r>
+    </w:p>
+    <w:p>
+      <w:pPr>
+        <w:pBdr/>
+        <w:contextualSpacing w:val="0"/>
+        <w:rPr/>
+      </w:pPr>
+      <w:r>
+        <w:rPr>
+          <w:rtl w:val="0"/>
+        </w:rPr>
+      </w:r>
+    </w:p>
+    <w:p>
+      <w:pPr>
+        <w:pBdr/>
+        <w:contextualSpacing w:val="0"/>
+        <w:rPr/>
       </w:pPr>
       <w:r>
         <w:rPr>
@@ -48,6 +76,7 @@
         <w:keepNext w:val="0"/>
         <w:keepLines w:val="0"/>
         <w:widowControl w:val="1"/>
+        <w:pBdr/>
         <w:spacing w:after="0" w:before="0" w:line="276" w:lineRule="auto"/>
         <w:ind w:left="0" w:right="0" w:firstLine="0"/>
         <w:jc w:val="left"/>
@@ -67,6 +96,7 @@
     <w:pPr>
       <w:keepNext w:val="1"/>
       <w:keepLines w:val="1"/>
+      <w:pBdr/>
       <w:spacing w:after="120" w:before="400" w:lineRule="auto"/>
       <w:contextualSpacing w:val="1"/>
     </w:pPr>
@@ -82,6 +112,7 @@
     <w:pPr>
       <w:keepNext w:val="1"/>
       <w:keepLines w:val="1"/>
+      <w:pBdr/>
       <w:spacing w:after="120" w:before="360" w:lineRule="auto"/>
       <w:contextualSpacing w:val="1"/>
     </w:pPr>
@@ -98,6 +129,7 @@
     <w:pPr>
       <w:keepNext w:val="1"/>
       <w:keepLines w:val="1"/>
+      <w:pBdr/>
       <w:spacing w:after="80" w:before="320" w:lineRule="auto"/>
       <w:contextualSpacing w:val="1"/>
     </w:pPr>
@@ -115,6 +147,7 @@
     <w:pPr>
       <w:keepNext w:val="1"/>
       <w:keepLines w:val="1"/>
+      <w:pBdr/>
       <w:spacing w:after="80" w:before="280" w:lineRule="auto"/>
       <w:contextualSpacing w:val="1"/>
     </w:pPr>
@@ -131,6 +164,7 @@
     <w:pPr>
       <w:keepNext w:val="1"/>
       <w:keepLines w:val="1"/>
+      <w:pBdr/>
       <w:spacing w:after="80" w:before="240" w:lineRule="auto"/>
       <w:contextualSpacing w:val="1"/>
     </w:pPr>
@@ -147,6 +181,7 @@
     <w:pPr>
       <w:keepNext w:val="1"/>
       <w:keepLines w:val="1"/>
+      <w:pBdr/>
       <w:spacing w:after="80" w:before="240" w:lineRule="auto"/>
       <w:contextualSpacing w:val="1"/>
     </w:pPr>
@@ -164,6 +199,7 @@
     <w:pPr>
       <w:keepNext w:val="1"/>
       <w:keepLines w:val="1"/>
+      <w:pBdr/>
       <w:spacing w:after="60" w:before="0" w:lineRule="auto"/>
       <w:contextualSpacing w:val="1"/>
     </w:pPr>
@@ -179,6 +215,7 @@
     <w:pPr>
       <w:keepNext w:val="1"/>
       <w:keepLines w:val="1"/>
+      <w:pBdr/>
       <w:spacing w:after="320" w:before="0" w:lineRule="auto"/>
       <w:contextualSpacing w:val="1"/>
     </w:pPr>

</xml_diff>